<commit_message>
separated the I2S RX module and the Decimation Filter
</commit_message>
<xml_diff>
--- a/projects/S3_AEC/docs/FPGA_AEC.docx
+++ b/projects/S3_AEC/docs/FPGA_AEC.docx
@@ -28,10 +28,10 @@
         <w:tab/>
       </w:r>
       <w:r>
-        <w:t>1.0</w:t>
-      </w:r>
-      <w:r>
-        <w:t>1</w:t>
+        <w:t>1.</w:t>
+      </w:r>
+      <w:r>
+        <w:t>10</w:t>
       </w:r>
     </w:p>
     <w:p>
@@ -48,7 +48,7 @@
         <w:tab/>
       </w:r>
       <w:r>
-        <w:t>16 Feb</w:t>
+        <w:t>27 Mar</w:t>
       </w:r>
       <w:r>
         <w:t xml:space="preserve"> 2021</w:t>
@@ -129,21 +129,12 @@
         <w:spacing w:after="480"/>
       </w:pPr>
       <w:bookmarkStart w:id="0" w:name="CompanyName"/>
-      <w:proofErr w:type="spellStart"/>
       <w:r>
         <w:rPr>
           <w:sz w:val="48"/>
           <w:szCs w:val="48"/>
         </w:rPr>
-        <w:t>QuickLogic</w:t>
-      </w:r>
-      <w:proofErr w:type="spellEnd"/>
-      <w:r>
-        <w:rPr>
-          <w:sz w:val="48"/>
-          <w:szCs w:val="48"/>
-        </w:rPr>
-        <w:t xml:space="preserve"> Corporation</w:t>
+        <w:t>QuickLogic Corporation</w:t>
       </w:r>
       <w:bookmarkEnd w:id="0"/>
     </w:p>
@@ -822,15 +813,7 @@
     </w:p>
     <w:p>
       <w:r>
-        <w:t xml:space="preserve">Note: The I2S Interrupt is a combination of the following interrupts, logically </w:t>
-      </w:r>
-      <w:proofErr w:type="spellStart"/>
-      <w:r>
-        <w:t>OR’ed</w:t>
-      </w:r>
-      <w:proofErr w:type="spellEnd"/>
-      <w:r>
-        <w:t xml:space="preserve"> together:</w:t>
+        <w:t>Note: The I2S Interrupt is a combination of the following interrupts, logically OR’ed together:</w:t>
       </w:r>
     </w:p>
     <w:p>
@@ -904,23 +887,7 @@
     </w:p>
     <w:p>
       <w:r>
-        <w:t xml:space="preserve">To determine the source of an I2S Interrupt, firmware must inspect the I2S Slave RX register module’s Interrupt Status register. Refer to the I2S Slave RX Register document in </w:t>
-      </w:r>
-      <w:proofErr w:type="spellStart"/>
-      <w:r>
-        <w:t>QuickLogic’s</w:t>
-      </w:r>
-      <w:proofErr w:type="spellEnd"/>
-      <w:r>
-        <w:t xml:space="preserve"> s3-gateware repository, under the /</w:t>
-      </w:r>
-      <w:proofErr w:type="spellStart"/>
-      <w:r>
-        <w:t>ip_modules</w:t>
-      </w:r>
-      <w:proofErr w:type="spellEnd"/>
-      <w:r>
-        <w:t>/I2S_slave_rx/ directory. The individual interrupts that may trigger an I2S Interrupt as described above may be individually enabled via the register at offset 0x100C in the I2S Slave RX IP module (offset 0x100C from the FPGA’s address offset +</w:t>
+        <w:t>To determine the source of an I2S Interrupt, firmware must inspect the I2S Slave RX register module’s Interrupt Status register. Refer to the I2S Slave RX Register document in QuickLogic’s s3-gateware repository, under the /ip_modules/I2S_slave_rx/ directory. The individual interrupts that may trigger an I2S Interrupt as described above may be individually enabled via the register at offset 0x100C in the I2S Slave RX IP module (offset 0x100C from the FPGA’s address offset +</w:t>
       </w:r>
       <w:r>
         <w:t xml:space="preserve"> the I2S Slave RX module’s offset). Likewise, the status of the individual interrupts may be seen in the register at offset 0x1008 in the I2S Slave RX IP module (offset 0x1008 from the FPGA’s address offset + the I2S Slave RX module’s offset). </w:t>
@@ -951,13 +918,8 @@
         </w:numPr>
       </w:pPr>
       <w:r>
-        <w:t xml:space="preserve">Enabled via Interrupt Enable Register (0x100C), bit </w:t>
-      </w:r>
-      <w:proofErr w:type="gramStart"/>
-      <w:r>
-        <w:t>3</w:t>
-      </w:r>
-      <w:proofErr w:type="gramEnd"/>
+        <w:t>Enabled via Interrupt Enable Register (0x100C), bit 3</w:t>
+      </w:r>
     </w:p>
     <w:p>
       <w:pPr>
@@ -1000,11 +962,9 @@
       <w:r>
         <w:t xml:space="preserve">Enabled via Interrupt Enable Register (0x100C), bit </w:t>
       </w:r>
-      <w:proofErr w:type="gramStart"/>
       <w:r>
         <w:t>0</w:t>
       </w:r>
-      <w:proofErr w:type="gramEnd"/>
     </w:p>
     <w:p>
       <w:pPr>
@@ -1039,13 +999,8 @@
         </w:numPr>
       </w:pPr>
       <w:r>
-        <w:t xml:space="preserve">Enabled via Interrupt Enable Register (0x100C), bit </w:t>
-      </w:r>
-      <w:proofErr w:type="gramStart"/>
-      <w:r>
-        <w:t>2</w:t>
-      </w:r>
-      <w:proofErr w:type="gramEnd"/>
+        <w:t>Enabled via Interrupt Enable Register (0x100C), bit 2</w:t>
+      </w:r>
     </w:p>
     <w:p>
       <w:pPr>
@@ -1803,7 +1758,7 @@
                 <w:bCs w:val="0"/>
                 <w:color w:val="auto"/>
               </w:rPr>
-              <w:t>4</w:t>
+              <w:t>3</w:t>
             </w:r>
             <w:r>
               <w:rPr>
@@ -1843,7 +1798,22 @@
                 <w:rFonts w:ascii="Verdana" w:hAnsi="Verdana" w:cs="Arial"/>
                 <w:color w:val="auto"/>
               </w:rPr>
-              <w:t>Slave RX (includes decimator)</w:t>
+              <w:t xml:space="preserve">Slave RX </w:t>
+            </w:r>
+            <w:r>
+              <w:rPr>
+                <w:rFonts w:ascii="Verdana" w:hAnsi="Verdana" w:cs="Arial"/>
+                <w:color w:val="auto"/>
+              </w:rPr>
+              <w:t xml:space="preserve">(includes pre-decimator RAM) </w:t>
+            </w:r>
+            <w:r>
+              <w:rPr>
+                <w:rFonts w:ascii="Verdana" w:hAnsi="Verdana" w:cs="Arial"/>
+                <w:strike/>
+                <w:color w:val="FF0000"/>
+              </w:rPr>
+              <w:t>(includes decimator)</w:t>
             </w:r>
           </w:p>
         </w:tc>
@@ -1926,7 +1896,43 @@
                 <w:bCs w:val="0"/>
                 <w:color w:val="auto"/>
               </w:rPr>
-              <w:t>0x40025000 – 0x4003FFFF</w:t>
+              <w:t>0x4002</w:t>
+            </w:r>
+            <w:r>
+              <w:rPr>
+                <w:rFonts w:ascii="Verdana" w:hAnsi="Verdana" w:cs="Arial"/>
+                <w:b w:val="0"/>
+                <w:bCs w:val="0"/>
+                <w:color w:val="auto"/>
+              </w:rPr>
+              <w:t>4</w:t>
+            </w:r>
+            <w:r>
+              <w:rPr>
+                <w:rFonts w:ascii="Verdana" w:hAnsi="Verdana" w:cs="Arial"/>
+                <w:b w:val="0"/>
+                <w:bCs w:val="0"/>
+                <w:color w:val="auto"/>
+              </w:rPr>
+              <w:t>000 – 0x4002</w:t>
+            </w:r>
+            <w:r>
+              <w:rPr>
+                <w:rFonts w:ascii="Verdana" w:hAnsi="Verdana" w:cs="Arial"/>
+                <w:b w:val="0"/>
+                <w:bCs w:val="0"/>
+                <w:color w:val="auto"/>
+              </w:rPr>
+              <w:t>5</w:t>
+            </w:r>
+            <w:r>
+              <w:rPr>
+                <w:rFonts w:ascii="Verdana" w:hAnsi="Verdana" w:cs="Arial"/>
+                <w:b w:val="0"/>
+                <w:bCs w:val="0"/>
+                <w:color w:val="auto"/>
+              </w:rPr>
+              <w:t>FFF</w:t>
             </w:r>
           </w:p>
         </w:tc>
@@ -1950,8 +1956,200 @@
                 <w:rFonts w:ascii="Verdana" w:hAnsi="Verdana" w:cs="Arial"/>
                 <w:color w:val="auto"/>
               </w:rPr>
+              <w:t>Decimator (includes coefficient RAM)</w:t>
+            </w:r>
+          </w:p>
+        </w:tc>
+        <w:tc>
+          <w:tcPr>
+            <w:tcW w:w="1128" w:type="pct"/>
+            <w:vAlign w:val="center"/>
+          </w:tcPr>
+          <w:p>
+            <w:pPr>
+              <w:pStyle w:val="TableBody-LeftChar"/>
+              <w:keepNext/>
+              <w:jc w:val="center"/>
+              <w:cnfStyle w:val="000000100000" w:firstRow="0" w:lastRow="0" w:firstColumn="0" w:lastColumn="0" w:oddVBand="0" w:evenVBand="0" w:oddHBand="1" w:evenHBand="0" w:firstRowFirstColumn="0" w:firstRowLastColumn="0" w:lastRowFirstColumn="0" w:lastRowLastColumn="0"/>
+              <w:rPr>
+                <w:rFonts w:ascii="Verdana" w:hAnsi="Verdana" w:cs="Arial"/>
+                <w:color w:val="auto"/>
+              </w:rPr>
+            </w:pPr>
+            <w:r>
+              <w:rPr>
+                <w:rFonts w:ascii="Verdana" w:hAnsi="Verdana" w:cs="Arial"/>
+                <w:color w:val="auto"/>
+              </w:rPr>
+              <w:t>8192 bytes</w:t>
+            </w:r>
+          </w:p>
+        </w:tc>
+        <w:tc>
+          <w:tcPr>
+            <w:tcW w:w="1419" w:type="pct"/>
+          </w:tcPr>
+          <w:p>
+            <w:pPr>
+              <w:pStyle w:val="TableBody-LeftChar"/>
+              <w:keepNext/>
+              <w:cnfStyle w:val="000000100000" w:firstRow="0" w:lastRow="0" w:firstColumn="0" w:lastColumn="0" w:oddVBand="0" w:evenVBand="0" w:oddHBand="1" w:evenHBand="0" w:firstRowFirstColumn="0" w:firstRowLastColumn="0" w:lastRowFirstColumn="0" w:lastRowLastColumn="0"/>
+              <w:rPr>
+                <w:rFonts w:ascii="Verdana" w:hAnsi="Verdana" w:cs="Arial"/>
+                <w:color w:val="auto"/>
+              </w:rPr>
+            </w:pPr>
+          </w:p>
+        </w:tc>
+      </w:tr>
+      <w:tr>
+        <w:trPr>
+          <w:trHeight w:val="321"/>
+        </w:trPr>
+        <w:tc>
+          <w:tcPr>
+            <w:cnfStyle w:val="001000000000" w:firstRow="0" w:lastRow="0" w:firstColumn="1" w:lastColumn="0" w:oddVBand="0" w:evenVBand="0" w:oddHBand="0" w:evenHBand="0" w:firstRowFirstColumn="0" w:firstRowLastColumn="0" w:lastRowFirstColumn="0" w:lastRowLastColumn="0"/>
+            <w:tcW w:w="1231" w:type="pct"/>
+            <w:vAlign w:val="center"/>
+          </w:tcPr>
+          <w:p>
+            <w:pPr>
+              <w:pStyle w:val="TableBody-LeftChar"/>
+              <w:keepNext/>
+              <w:keepLines/>
+              <w:rPr>
+                <w:rFonts w:ascii="Verdana" w:hAnsi="Verdana" w:cs="Arial"/>
+                <w:color w:val="auto"/>
+              </w:rPr>
+            </w:pPr>
+            <w:r>
+              <w:rPr>
+                <w:rFonts w:ascii="Verdana" w:hAnsi="Verdana" w:cs="Arial"/>
+                <w:b w:val="0"/>
+                <w:bCs w:val="0"/>
+                <w:color w:val="auto"/>
+              </w:rPr>
+              <w:t>0x4002</w:t>
+            </w:r>
+            <w:r>
+              <w:rPr>
+                <w:rFonts w:ascii="Verdana" w:hAnsi="Verdana" w:cs="Arial"/>
+                <w:b w:val="0"/>
+                <w:bCs w:val="0"/>
+                <w:color w:val="auto"/>
+              </w:rPr>
+              <w:t>6</w:t>
+            </w:r>
+            <w:r>
+              <w:rPr>
+                <w:rFonts w:ascii="Verdana" w:hAnsi="Verdana" w:cs="Arial"/>
+                <w:b w:val="0"/>
+                <w:bCs w:val="0"/>
+                <w:color w:val="auto"/>
+              </w:rPr>
+              <w:t>000 – 0x4003FFFF</w:t>
+            </w:r>
+          </w:p>
+        </w:tc>
+        <w:tc>
+          <w:tcPr>
+            <w:tcW w:w="1222" w:type="pct"/>
+            <w:vAlign w:val="center"/>
+          </w:tcPr>
+          <w:p>
+            <w:pPr>
+              <w:pStyle w:val="TableBody-LeftChar"/>
+              <w:keepNext/>
+              <w:cnfStyle w:val="000000000000" w:firstRow="0" w:lastRow="0" w:firstColumn="0" w:lastColumn="0" w:oddVBand="0" w:evenVBand="0" w:oddHBand="0" w:evenHBand="0" w:firstRowFirstColumn="0" w:firstRowLastColumn="0" w:lastRowFirstColumn="0" w:lastRowLastColumn="0"/>
+              <w:rPr>
+                <w:rFonts w:ascii="Verdana" w:hAnsi="Verdana" w:cs="Arial"/>
+                <w:color w:val="auto"/>
+              </w:rPr>
+            </w:pPr>
+            <w:r>
+              <w:rPr>
+                <w:rFonts w:ascii="Verdana" w:hAnsi="Verdana" w:cs="Arial"/>
+                <w:color w:val="auto"/>
+              </w:rPr>
               <w:t>Reserved</w:t>
             </w:r>
+          </w:p>
+        </w:tc>
+        <w:tc>
+          <w:tcPr>
+            <w:tcW w:w="1128" w:type="pct"/>
+            <w:vAlign w:val="center"/>
+          </w:tcPr>
+          <w:p>
+            <w:pPr>
+              <w:pStyle w:val="TableBody-LeftChar"/>
+              <w:keepNext/>
+              <w:jc w:val="center"/>
+              <w:cnfStyle w:val="000000000000" w:firstRow="0" w:lastRow="0" w:firstColumn="0" w:lastColumn="0" w:oddVBand="0" w:evenVBand="0" w:oddHBand="0" w:evenHBand="0" w:firstRowFirstColumn="0" w:firstRowLastColumn="0" w:lastRowFirstColumn="0" w:lastRowLastColumn="0"/>
+              <w:rPr>
+                <w:rFonts w:ascii="Verdana" w:hAnsi="Verdana" w:cs="Arial"/>
+                <w:color w:val="auto"/>
+              </w:rPr>
+            </w:pPr>
+          </w:p>
+        </w:tc>
+        <w:tc>
+          <w:tcPr>
+            <w:tcW w:w="1419" w:type="pct"/>
+          </w:tcPr>
+          <w:p>
+            <w:pPr>
+              <w:pStyle w:val="TableBody-LeftChar"/>
+              <w:keepNext/>
+              <w:cnfStyle w:val="000000000000" w:firstRow="0" w:lastRow="0" w:firstColumn="0" w:lastColumn="0" w:oddVBand="0" w:evenVBand="0" w:oddHBand="0" w:evenHBand="0" w:firstRowFirstColumn="0" w:firstRowLastColumn="0" w:lastRowFirstColumn="0" w:lastRowLastColumn="0"/>
+              <w:rPr>
+                <w:rFonts w:ascii="Verdana" w:hAnsi="Verdana" w:cs="Arial"/>
+                <w:color w:val="auto"/>
+              </w:rPr>
+            </w:pPr>
+          </w:p>
+        </w:tc>
+      </w:tr>
+      <w:tr>
+        <w:trPr>
+          <w:cnfStyle w:val="000000100000" w:firstRow="0" w:lastRow="0" w:firstColumn="0" w:lastColumn="0" w:oddVBand="0" w:evenVBand="0" w:oddHBand="1" w:evenHBand="0" w:firstRowFirstColumn="0" w:firstRowLastColumn="0" w:lastRowFirstColumn="0" w:lastRowLastColumn="0"/>
+          <w:trHeight w:val="321"/>
+        </w:trPr>
+        <w:tc>
+          <w:tcPr>
+            <w:cnfStyle w:val="001000000000" w:firstRow="0" w:lastRow="0" w:firstColumn="1" w:lastColumn="0" w:oddVBand="0" w:evenVBand="0" w:oddHBand="0" w:evenHBand="0" w:firstRowFirstColumn="0" w:firstRowLastColumn="0" w:lastRowFirstColumn="0" w:lastRowLastColumn="0"/>
+            <w:tcW w:w="1231" w:type="pct"/>
+            <w:vAlign w:val="center"/>
+          </w:tcPr>
+          <w:p>
+            <w:pPr>
+              <w:pStyle w:val="TableBody-LeftChar"/>
+              <w:keepNext/>
+              <w:keepLines/>
+              <w:rPr>
+                <w:rFonts w:ascii="Verdana" w:hAnsi="Verdana" w:cs="Arial"/>
+                <w:b w:val="0"/>
+                <w:bCs w:val="0"/>
+                <w:color w:val="auto"/>
+              </w:rPr>
+            </w:pPr>
+          </w:p>
+        </w:tc>
+        <w:tc>
+          <w:tcPr>
+            <w:tcW w:w="1222" w:type="pct"/>
+            <w:vAlign w:val="center"/>
+          </w:tcPr>
+          <w:p>
+            <w:pPr>
+              <w:pStyle w:val="TableBody-LeftChar"/>
+              <w:keepNext/>
+              <w:cnfStyle w:val="000000100000" w:firstRow="0" w:lastRow="0" w:firstColumn="0" w:lastColumn="0" w:oddVBand="0" w:evenVBand="0" w:oddHBand="1" w:evenHBand="0" w:firstRowFirstColumn="0" w:firstRowLastColumn="0" w:lastRowFirstColumn="0" w:lastRowLastColumn="0"/>
+              <w:rPr>
+                <w:rFonts w:ascii="Verdana" w:hAnsi="Verdana" w:cs="Arial"/>
+                <w:color w:val="auto"/>
+              </w:rPr>
+            </w:pPr>
           </w:p>
         </w:tc>
         <w:tc>
@@ -2777,17 +2975,8 @@
                 <w:rFonts w:ascii="Verdana" w:hAnsi="Verdana" w:cs="Arial"/>
                 <w:color w:val="auto"/>
               </w:rPr>
-              <w:t xml:space="preserve">Read </w:t>
-            </w:r>
-            <w:proofErr w:type="gramStart"/>
-            <w:r>
-              <w:rPr>
-                <w:rFonts w:ascii="Verdana" w:hAnsi="Verdana" w:cs="Arial"/>
-                <w:color w:val="auto"/>
-              </w:rPr>
-              <w:t>only</w:t>
-            </w:r>
-            <w:proofErr w:type="gramEnd"/>
+              <w:t>Read only</w:t>
+            </w:r>
           </w:p>
           <w:p>
             <w:pPr>
@@ -2948,10 +3137,6 @@
     <w:p>
       <w:pPr>
         <w:pStyle w:val="Heading3"/>
-        <w:numPr>
-          <w:ilvl w:val="2"/>
-          <w:numId w:val="5"/>
-        </w:numPr>
       </w:pPr>
       <w:r>
         <w:t>FLL_I2S</w:t>
@@ -2992,55 +3177,18 @@
         <w:t>FLL_I2S</w:t>
       </w:r>
       <w:r>
-        <w:t xml:space="preserve"> Controller is described in a separate </w:t>
-      </w:r>
-      <w:proofErr w:type="gramStart"/>
-      <w:r>
-        <w:lastRenderedPageBreak/>
-        <w:t>document, and</w:t>
-      </w:r>
-      <w:proofErr w:type="gramEnd"/>
-      <w:r>
-        <w:t xml:space="preserve"> can be found along with the RTL source code for the </w:t>
+        <w:t xml:space="preserve"> Controller is described in a separate document, and can be found along with the RTL source code for the </w:t>
       </w:r>
       <w:r>
         <w:t>FLL_I2S module</w:t>
       </w:r>
       <w:r>
-        <w:t xml:space="preserve"> (currently in </w:t>
-      </w:r>
-      <w:proofErr w:type="spellStart"/>
-      <w:r>
-        <w:t>QuickLogic’s</w:t>
-      </w:r>
-      <w:proofErr w:type="spellEnd"/>
-      <w:r>
-        <w:t xml:space="preserve"> s3-gateware repository on </w:t>
-      </w:r>
-      <w:proofErr w:type="spellStart"/>
-      <w:r>
-        <w:t>github</w:t>
-      </w:r>
-      <w:proofErr w:type="spellEnd"/>
-      <w:r>
-        <w:t xml:space="preserve">, under </w:t>
-      </w:r>
-      <w:proofErr w:type="spellStart"/>
-      <w:r>
-        <w:t>ip_modules</w:t>
-      </w:r>
-      <w:proofErr w:type="spellEnd"/>
-      <w:r>
-        <w:t>).</w:t>
+        <w:t xml:space="preserve"> (currently in QuickLogic’s s3-gateware repository on github, under ip_modules).</w:t>
       </w:r>
     </w:p>
     <w:p>
       <w:pPr>
         <w:pStyle w:val="Heading3"/>
-        <w:numPr>
-          <w:ilvl w:val="2"/>
-          <w:numId w:val="6"/>
-        </w:numPr>
       </w:pPr>
       <w:r>
         <w:t>I2S RAM and I2S Slave Register Map</w:t>
@@ -3048,41 +3196,64 @@
     </w:p>
     <w:p>
       <w:r>
-        <w:t xml:space="preserve">The I2S Slave module has a base address that starts at offset 0x2000 from the FPGA’s base address (0x40020000 + 0x2000). The register map for the I2S Slave Controller is described in a separate </w:t>
-      </w:r>
-      <w:proofErr w:type="gramStart"/>
-      <w:r>
-        <w:t>document, and</w:t>
-      </w:r>
-      <w:proofErr w:type="gramEnd"/>
-      <w:r>
-        <w:t xml:space="preserve"> can be found along with the RTL source code for the I2S Slave module (currently in </w:t>
-      </w:r>
-      <w:proofErr w:type="spellStart"/>
-      <w:r>
-        <w:t>QuickLogic’s</w:t>
-      </w:r>
-      <w:proofErr w:type="spellEnd"/>
-      <w:r>
-        <w:t xml:space="preserve"> s3-gateware repository on </w:t>
-      </w:r>
-      <w:proofErr w:type="spellStart"/>
-      <w:r>
-        <w:t>github</w:t>
-      </w:r>
-      <w:proofErr w:type="spellEnd"/>
-      <w:r>
-        <w:t xml:space="preserve">, under </w:t>
-      </w:r>
-      <w:proofErr w:type="spellStart"/>
-      <w:r>
-        <w:t>ip_modules</w:t>
-      </w:r>
-      <w:proofErr w:type="spellEnd"/>
-      <w:r>
-        <w:t>).</w:t>
-      </w:r>
-    </w:p>
+        <w:t>The I2S</w:t>
+      </w:r>
+      <w:r>
+        <w:t xml:space="preserve"> RX</w:t>
+      </w:r>
+      <w:r>
+        <w:t xml:space="preserve"> Slave module has a base address that starts at offset 0x2000 from the FPGA’s base address (0x40020000 + 0x2000). The register map for the I2S Slave Controller is described in a separate document, and can be found along with the RTL source code for the I2S Slave module (currently in QuickLogic’s s3-gateware repository on github, under ip_modules).</w:t>
+      </w:r>
+    </w:p>
+    <w:p>
+      <w:pPr>
+        <w:pStyle w:val="Heading3"/>
+      </w:pPr>
+      <w:r>
+        <w:t>Decimator and Decimator Coefficient RAM</w:t>
+      </w:r>
+      <w:r>
+        <w:t xml:space="preserve"> Register Map</w:t>
+      </w:r>
+    </w:p>
+    <w:p>
+      <w:r>
+        <w:t xml:space="preserve">The </w:t>
+      </w:r>
+      <w:r>
+        <w:t>Decimator 3to1</w:t>
+      </w:r>
+      <w:r>
+        <w:t xml:space="preserve"> module has a base address that starts at offset 0x</w:t>
+      </w:r>
+      <w:r>
+        <w:t>4</w:t>
+      </w:r>
+      <w:r>
+        <w:t>000 from the FPGA’s base address (0x40020000 + 0x</w:t>
+      </w:r>
+      <w:r>
+        <w:t>4</w:t>
+      </w:r>
+      <w:r>
+        <w:t xml:space="preserve">000). The register map for the </w:t>
+      </w:r>
+      <w:r>
+        <w:t>Decimator</w:t>
+      </w:r>
+      <w:r>
+        <w:t xml:space="preserve"> is described in a separate document, and can be found along with the RTL source code for the </w:t>
+      </w:r>
+      <w:r>
+        <w:t>Decimator 3to1</w:t>
+      </w:r>
+      <w:r>
+        <w:t xml:space="preserve"> module (currently in QuickLogic’s s3-gateware repository on github, under ip_modules).</w:t>
+      </w:r>
+    </w:p>
+    <w:p/>
+    <w:p/>
+    <w:p/>
     <w:p>
       <w:r>
         <w:br w:type="page"/>
@@ -3385,15 +3556,86 @@
               <w:t>Added clock requirements</w:t>
             </w:r>
             <w:r>
-              <w:t xml:space="preserve">. Re-arranged some of the module offsets to be </w:t>
-            </w:r>
-            <w:proofErr w:type="gramStart"/>
-            <w:r>
-              <w:t>more clear</w:t>
-            </w:r>
-            <w:proofErr w:type="gramEnd"/>
-            <w:r>
-              <w:t>. Removed information that can be found in the I2S slave IP module register document since it can be confusing to include that information in this document.</w:t>
+              <w:t>. Re-arranged some of the module offsets to be more clear. Removed information that can be found in the I2S slave IP module register document since it can be confusing to include that information in this document.</w:t>
+            </w:r>
+          </w:p>
+        </w:tc>
+      </w:tr>
+      <w:tr>
+        <w:tc>
+          <w:tcPr>
+            <w:tcW w:w="1422" w:type="dxa"/>
+            <w:tcBorders>
+              <w:top w:val="single" w:sz="12" w:space="0" w:color="000000" w:themeColor="text1"/>
+              <w:left w:val="single" w:sz="12" w:space="0" w:color="000000" w:themeColor="text1"/>
+              <w:bottom w:val="single" w:sz="12" w:space="0" w:color="000000" w:themeColor="text1"/>
+              <w:right w:val="single" w:sz="4" w:space="0" w:color="000000" w:themeColor="text1"/>
+            </w:tcBorders>
+            <w:vAlign w:val="center"/>
+          </w:tcPr>
+          <w:p>
+            <w:pPr>
+              <w:jc w:val="center"/>
+            </w:pPr>
+            <w:r>
+              <w:t>27 Mar 2021</w:t>
+            </w:r>
+          </w:p>
+        </w:tc>
+        <w:tc>
+          <w:tcPr>
+            <w:tcW w:w="1248" w:type="dxa"/>
+            <w:tcBorders>
+              <w:top w:val="single" w:sz="12" w:space="0" w:color="000000" w:themeColor="text1"/>
+              <w:left w:val="single" w:sz="4" w:space="0" w:color="000000" w:themeColor="text1"/>
+              <w:bottom w:val="single" w:sz="12" w:space="0" w:color="000000" w:themeColor="text1"/>
+              <w:right w:val="single" w:sz="6" w:space="0" w:color="000000" w:themeColor="text1"/>
+            </w:tcBorders>
+            <w:vAlign w:val="center"/>
+          </w:tcPr>
+          <w:p>
+            <w:pPr>
+              <w:jc w:val="center"/>
+            </w:pPr>
+            <w:r>
+              <w:t>1.10</w:t>
+            </w:r>
+          </w:p>
+        </w:tc>
+        <w:tc>
+          <w:tcPr>
+            <w:tcW w:w="2032" w:type="dxa"/>
+            <w:tcBorders>
+              <w:top w:val="single" w:sz="12" w:space="0" w:color="000000" w:themeColor="text1"/>
+              <w:left w:val="single" w:sz="6" w:space="0" w:color="000000" w:themeColor="text1"/>
+              <w:bottom w:val="single" w:sz="12" w:space="0" w:color="000000" w:themeColor="text1"/>
+              <w:right w:val="single" w:sz="6" w:space="0" w:color="000000" w:themeColor="text1"/>
+            </w:tcBorders>
+            <w:vAlign w:val="center"/>
+          </w:tcPr>
+          <w:p>
+            <w:pPr>
+              <w:jc w:val="center"/>
+            </w:pPr>
+            <w:r>
+              <w:t>Randy O.</w:t>
+            </w:r>
+          </w:p>
+        </w:tc>
+        <w:tc>
+          <w:tcPr>
+            <w:tcW w:w="4628" w:type="dxa"/>
+            <w:tcBorders>
+              <w:top w:val="single" w:sz="12" w:space="0" w:color="000000" w:themeColor="text1"/>
+              <w:left w:val="single" w:sz="6" w:space="0" w:color="000000" w:themeColor="text1"/>
+              <w:bottom w:val="single" w:sz="12" w:space="0" w:color="000000" w:themeColor="text1"/>
+              <w:right w:val="single" w:sz="12" w:space="0" w:color="000000" w:themeColor="text1"/>
+            </w:tcBorders>
+            <w:vAlign w:val="center"/>
+          </w:tcPr>
+          <w:p>
+            <w:r>
+              <w:t>Separated the I2S RX + Decimator IP module into 2 modules (I2S RX, and Decimator).</w:t>
             </w:r>
           </w:p>
         </w:tc>
@@ -3635,19 +3877,11 @@
           <w:rStyle w:val="Emphasis"/>
         </w:rPr>
       </w:pPr>
-      <w:proofErr w:type="spellStart"/>
       <w:r>
         <w:rPr>
           <w:rStyle w:val="Emphasis"/>
         </w:rPr>
-        <w:t>QuickLogic</w:t>
-      </w:r>
-      <w:proofErr w:type="spellEnd"/>
-      <w:r>
-        <w:rPr>
-          <w:rStyle w:val="Emphasis"/>
-        </w:rPr>
-        <w:t xml:space="preserve"> Corporation</w:t>
+        <w:t>QuickLogic Corporation</w:t>
       </w:r>
     </w:p>
     <w:p>
@@ -3661,21 +3895,7 @@
         <w:rPr>
           <w:rStyle w:val="Emphasis"/>
         </w:rPr>
-        <w:t xml:space="preserve">2220 </w:t>
-      </w:r>
-      <w:proofErr w:type="spellStart"/>
-      <w:r>
-        <w:rPr>
-          <w:rStyle w:val="Emphasis"/>
-        </w:rPr>
-        <w:t>Lunday</w:t>
-      </w:r>
-      <w:proofErr w:type="spellEnd"/>
-      <w:r>
-        <w:rPr>
-          <w:rStyle w:val="Emphasis"/>
-        </w:rPr>
-        <w:t xml:space="preserve"> Ave.</w:t>
+        <w:t>2220 Lunday Ave.</w:t>
       </w:r>
     </w:p>
     <w:p>
@@ -3914,11 +4134,21 @@
       </w:rPr>
       <w:tab/>
     </w:r>
-    <w:fldSimple w:instr=" TITLE   \* MERGEFORMAT ">
-      <w:r>
-        <w:t>AEC FPGA Project for EOS 3B</w:t>
-      </w:r>
-    </w:fldSimple>
+    <w:r>
+      <w:fldChar w:fldCharType="begin"/>
+    </w:r>
+    <w:r>
+      <w:instrText xml:space="preserve"> TITLE   \* MERGEFORMAT </w:instrText>
+    </w:r>
+    <w:r>
+      <w:fldChar w:fldCharType="separate"/>
+    </w:r>
+    <w:r>
+      <w:t>AEC FPGA Project for EOS 3B</w:t>
+    </w:r>
+    <w:r>
+      <w:fldChar w:fldCharType="end"/>
+    </w:r>
   </w:p>
 </w:ftr>
 </file>
@@ -4467,6 +4697,66 @@
   </w:num>
   <w:num w:numId="8">
     <w:abstractNumId w:val="3"/>
+  </w:num>
+  <w:num w:numId="9">
+    <w:abstractNumId w:val="0"/>
+    <w:lvlOverride w:ilvl="0">
+      <w:startOverride w:val="1"/>
+    </w:lvlOverride>
+    <w:lvlOverride w:ilvl="1">
+      <w:startOverride w:val="1"/>
+    </w:lvlOverride>
+    <w:lvlOverride w:ilvl="2">
+      <w:startOverride w:val="1"/>
+    </w:lvlOverride>
+    <w:lvlOverride w:ilvl="3">
+      <w:startOverride w:val="1"/>
+    </w:lvlOverride>
+    <w:lvlOverride w:ilvl="4">
+      <w:startOverride w:val="1"/>
+    </w:lvlOverride>
+    <w:lvlOverride w:ilvl="5">
+      <w:startOverride w:val="1"/>
+    </w:lvlOverride>
+    <w:lvlOverride w:ilvl="6">
+      <w:startOverride w:val="1"/>
+    </w:lvlOverride>
+    <w:lvlOverride w:ilvl="7">
+      <w:startOverride w:val="1"/>
+    </w:lvlOverride>
+    <w:lvlOverride w:ilvl="8">
+      <w:startOverride w:val="1"/>
+    </w:lvlOverride>
+  </w:num>
+  <w:num w:numId="10">
+    <w:abstractNumId w:val="0"/>
+    <w:lvlOverride w:ilvl="0">
+      <w:startOverride w:val="1"/>
+    </w:lvlOverride>
+    <w:lvlOverride w:ilvl="1">
+      <w:startOverride w:val="1"/>
+    </w:lvlOverride>
+    <w:lvlOverride w:ilvl="2">
+      <w:startOverride w:val="1"/>
+    </w:lvlOverride>
+    <w:lvlOverride w:ilvl="3">
+      <w:startOverride w:val="1"/>
+    </w:lvlOverride>
+    <w:lvlOverride w:ilvl="4">
+      <w:startOverride w:val="1"/>
+    </w:lvlOverride>
+    <w:lvlOverride w:ilvl="5">
+      <w:startOverride w:val="1"/>
+    </w:lvlOverride>
+    <w:lvlOverride w:ilvl="6">
+      <w:startOverride w:val="1"/>
+    </w:lvlOverride>
+    <w:lvlOverride w:ilvl="7">
+      <w:startOverride w:val="1"/>
+    </w:lvlOverride>
+    <w:lvlOverride w:ilvl="8">
+      <w:startOverride w:val="1"/>
+    </w:lvlOverride>
   </w:num>
   <w:numIdMacAtCleanup w:val="3"/>
 </w:numbering>

</xml_diff>